<commit_message>
update rmd and output
</commit_message>
<xml_diff>
--- a/redWine.docx
+++ b/redWine.docx
@@ -60,6 +60,80 @@
       </w:r>
       <w:r>
         <w:t xml:space="preserve">2017</w:t>
+      </w:r>
+    </w:p>
+    <w:p>
+      <w:pPr>
+        <w:pStyle w:val="SourceCode"/>
+      </w:pPr>
+      <w:r>
+        <w:rPr>
+          <w:rStyle w:val="NormalTok"/>
+        </w:rPr>
+        <w:t xml:space="preserve">knitr::opts_chunk$</w:t>
+      </w:r>
+      <w:r>
+        <w:rPr>
+          <w:rStyle w:val="KeywordTok"/>
+        </w:rPr>
+        <w:t xml:space="preserve">set</w:t>
+      </w:r>
+      <w:r>
+        <w:rPr>
+          <w:rStyle w:val="NormalTok"/>
+        </w:rPr>
+        <w:t xml:space="preserve">(</w:t>
+      </w:r>
+      <w:r>
+        <w:rPr>
+          <w:rStyle w:val="DataTypeTok"/>
+        </w:rPr>
+        <w:t xml:space="preserve">echo =</w:t>
+      </w:r>
+      <w:r>
+        <w:rPr>
+          <w:rStyle w:val="NormalTok"/>
+        </w:rPr>
+        <w:t xml:space="preserve"> </w:t>
+      </w:r>
+      <w:r>
+        <w:rPr>
+          <w:rStyle w:val="OtherTok"/>
+        </w:rPr>
+        <w:t xml:space="preserve">TRUE</w:t>
+      </w:r>
+      <w:r>
+        <w:rPr>
+          <w:rStyle w:val="NormalTok"/>
+        </w:rPr>
+        <w:t xml:space="preserve">)</w:t>
+      </w:r>
+      <w:r>
+        <w:br w:type="textWrapping"/>
+      </w:r>
+      <w:r>
+        <w:br w:type="textWrapping"/>
+      </w:r>
+      <w:r>
+        <w:rPr>
+          <w:rStyle w:val="CommentTok"/>
+        </w:rPr>
+        <w:t xml:space="preserve"># define libraries</w:t>
+      </w:r>
+      <w:r>
+        <w:br w:type="textWrapping"/>
+      </w:r>
+      <w:r>
+        <w:rPr>
+          <w:rStyle w:val="KeywordTok"/>
+        </w:rPr>
+        <w:t xml:space="preserve">library</w:t>
+      </w:r>
+      <w:r>
+        <w:rPr>
+          <w:rStyle w:val="NormalTok"/>
+        </w:rPr>
+        <w:t xml:space="preserve">(ggplot2)</w:t>
       </w:r>
     </w:p>
     <w:p>
@@ -1930,7 +2004,7 @@
     </w:lvl>
   </w:abstractNum>
   <w:abstractNum w:abstractNumId="990">
-    <w:nsid w:val="295a357c"/>
+    <w:nsid w:val="2cac4213"/>
     <w:multiLevelType w:val="multilevel"/>
     <w:lvl w:ilvl="0">
       <w:numFmt w:val="bullet"/>
@@ -2011,7 +2085,7 @@
     </w:lvl>
   </w:abstractNum>
   <w:abstractNum w:abstractNumId="99411">
-    <w:nsid w:val="a8b31f53"/>
+    <w:nsid w:val="e7148f83"/>
     <w:multiLevelType w:val="multilevel"/>
     <w:lvl w:ilvl="0">
       <w:start w:val="1"/>

</xml_diff>

<commit_message>
updates to red wine RMD and output files
</commit_message>
<xml_diff>
--- a/redWine.docx
+++ b/redWine.docx
@@ -68,6 +68,15 @@
       </w:pPr>
       <w:r>
         <w:rPr>
+          <w:rStyle w:val="CommentTok"/>
+        </w:rPr>
+        <w:t xml:space="preserve"># code chunk setting for RMD file</w:t>
+      </w:r>
+      <w:r>
+        <w:br w:type="textWrapping"/>
+      </w:r>
+      <w:r>
+        <w:rPr>
           <w:rStyle w:val="NormalTok"/>
         </w:rPr>
         <w:t xml:space="preserve">knitr::opts_chunk$</w:t>
@@ -118,7 +127,43 @@
         <w:rPr>
           <w:rStyle w:val="CommentTok"/>
         </w:rPr>
-        <w:t xml:space="preserve"># define libraries</w:t>
+        <w:t xml:space="preserve"># load packages for RMD file</w:t>
+      </w:r>
+      <w:r>
+        <w:br w:type="textWrapping"/>
+      </w:r>
+      <w:r>
+        <w:rPr>
+          <w:rStyle w:val="CommentTok"/>
+        </w:rPr>
+        <w:t xml:space="preserve"># any functions/code you use in your</w:t>
+      </w:r>
+      <w:r>
+        <w:br w:type="textWrapping"/>
+      </w:r>
+      <w:r>
+        <w:rPr>
+          <w:rStyle w:val="CommentTok"/>
+        </w:rPr>
+        <w:t xml:space="preserve"># RMD file must have the correct package library</w:t>
+      </w:r>
+      <w:r>
+        <w:br w:type="textWrapping"/>
+      </w:r>
+      <w:r>
+        <w:rPr>
+          <w:rStyle w:val="CommentTok"/>
+        </w:rPr>
+        <w:t xml:space="preserve"># loaded BEFORE you try to use the command/function</w:t>
+      </w:r>
+      <w:r>
+        <w:br w:type="textWrapping"/>
+      </w:r>
+      <w:r>
+        <w:rPr>
+          <w:rStyle w:val="CommentTok"/>
+        </w:rPr>
+        <w:t xml:space="preserve"># or you will get errors when you knit the RMD file</w:t>
       </w:r>
       <w:r>
         <w:br w:type="textWrapping"/>
@@ -287,6 +332,33 @@
       </w:pPr>
       <w:r>
         <w:rPr>
+          <w:rStyle w:val="CommentTok"/>
+        </w:rPr>
+        <w:t xml:space="preserve"># make sure the code to read in the</w:t>
+      </w:r>
+      <w:r>
+        <w:br w:type="textWrapping"/>
+      </w:r>
+      <w:r>
+        <w:rPr>
+          <w:rStyle w:val="CommentTok"/>
+        </w:rPr>
+        <w:t xml:space="preserve"># data is in your RMD file otherwise</w:t>
+      </w:r>
+      <w:r>
+        <w:br w:type="textWrapping"/>
+      </w:r>
+      <w:r>
+        <w:rPr>
+          <w:rStyle w:val="CommentTok"/>
+        </w:rPr>
+        <w:t xml:space="preserve"># when you knit, you will get errors</w:t>
+      </w:r>
+      <w:r>
+        <w:br w:type="textWrapping"/>
+      </w:r>
+      <w:r>
+        <w:rPr>
           <w:rStyle w:val="NormalTok"/>
         </w:rPr>
         <w:t xml:space="preserve">redWine &lt;-</w:t>
@@ -932,6 +1004,24 @@
       <w:pPr>
         <w:pStyle w:val="SourceCode"/>
       </w:pPr>
+      <w:r>
+        <w:rPr>
+          <w:rStyle w:val="CommentTok"/>
+        </w:rPr>
+        <w:t xml:space="preserve"># aes() defines which variable you want the </w:t>
+      </w:r>
+      <w:r>
+        <w:br w:type="textWrapping"/>
+      </w:r>
+      <w:r>
+        <w:rPr>
+          <w:rStyle w:val="CommentTok"/>
+        </w:rPr>
+        <w:t xml:space="preserve"># histogram for.</w:t>
+      </w:r>
+      <w:r>
+        <w:br w:type="textWrapping"/>
+      </w:r>
       <w:r>
         <w:rPr>
           <w:rStyle w:val="KeywordTok"/>
@@ -1060,8 +1150,106 @@
     </w:p>
     <w:p>
       <w:pPr>
+        <w:pStyle w:val="FirstParagraph"/>
+      </w:pPr>
+      <w:r>
+        <w:t xml:space="preserve">The code below adn be modified as you wish to make more interesting histograms with an overlaid density curve.</w:t>
+      </w:r>
+    </w:p>
+    <w:p>
+      <w:pPr>
         <w:pStyle w:val="SourceCode"/>
       </w:pPr>
+      <w:r>
+        <w:rPr>
+          <w:rStyle w:val="CommentTok"/>
+        </w:rPr>
+        <w:t xml:space="preserve"># remember aes(..density..) is what you use to</w:t>
+      </w:r>
+      <w:r>
+        <w:br w:type="textWrapping"/>
+      </w:r>
+      <w:r>
+        <w:rPr>
+          <w:rStyle w:val="CommentTok"/>
+        </w:rPr>
+        <w:t xml:space="preserve"># change from a frequency based (counts) histogram</w:t>
+      </w:r>
+      <w:r>
+        <w:br w:type="textWrapping"/>
+      </w:r>
+      <w:r>
+        <w:rPr>
+          <w:rStyle w:val="CommentTok"/>
+        </w:rPr>
+        <w:t xml:space="preserve"># to one based on the proportions or "density"</w:t>
+      </w:r>
+      <w:r>
+        <w:br w:type="textWrapping"/>
+      </w:r>
+      <w:r>
+        <w:rPr>
+          <w:rStyle w:val="CommentTok"/>
+        </w:rPr>
+        <w:t xml:space="preserve"># breaks=seq(4, 16, by = 0.5) defines the breakpoints</w:t>
+      </w:r>
+      <w:r>
+        <w:br w:type="textWrapping"/>
+      </w:r>
+      <w:r>
+        <w:rPr>
+          <w:rStyle w:val="CommentTok"/>
+        </w:rPr>
+        <w:t xml:space="preserve"># we want to see for this variable "fixed.acidity"</w:t>
+      </w:r>
+      <w:r>
+        <w:br w:type="textWrapping"/>
+      </w:r>
+      <w:r>
+        <w:rPr>
+          <w:rStyle w:val="CommentTok"/>
+        </w:rPr>
+        <w:t xml:space="preserve"># col="red" defines the outline color of each bar</w:t>
+      </w:r>
+      <w:r>
+        <w:br w:type="textWrapping"/>
+      </w:r>
+      <w:r>
+        <w:rPr>
+          <w:rStyle w:val="CommentTok"/>
+        </w:rPr>
+        <w:t xml:space="preserve"># fill="green" defines the color inside each bar</w:t>
+      </w:r>
+      <w:r>
+        <w:br w:type="textWrapping"/>
+      </w:r>
+      <w:r>
+        <w:rPr>
+          <w:rStyle w:val="CommentTok"/>
+        </w:rPr>
+        <w:t xml:space="preserve"># alpha=.2 is the transparency level for the fill color</w:t>
+      </w:r>
+      <w:r>
+        <w:br w:type="textWrapping"/>
+      </w:r>
+      <w:r>
+        <w:rPr>
+          <w:rStyle w:val="CommentTok"/>
+        </w:rPr>
+        <w:t xml:space="preserve"># the overlaid geom_density() col is also "red" (color 2)</w:t>
+      </w:r>
+      <w:r>
+        <w:br w:type="textWrapping"/>
+      </w:r>
+      <w:r>
+        <w:rPr>
+          <w:rStyle w:val="CommentTok"/>
+        </w:rPr>
+        <w:t xml:space="preserve"># finally custom title, xlabel and ylabel are provided</w:t>
+      </w:r>
+      <w:r>
+        <w:br w:type="textWrapping"/>
+      </w:r>
       <w:r>
         <w:rPr>
           <w:rStyle w:val="KeywordTok"/>
@@ -1896,6 +2084,2566 @@
         </w:drawing>
       </w:r>
     </w:p>
+    <w:p>
+      <w:pPr>
+        <w:pStyle w:val="Heading2"/>
+      </w:pPr>
+      <w:bookmarkStart w:id="27" w:name="example-scatterplot-matrix"/>
+      <w:bookmarkEnd w:id="27"/>
+      <w:r>
+        <w:t xml:space="preserve">Example Scatterplot Matrix</w:t>
+      </w:r>
+    </w:p>
+    <w:p>
+      <w:pPr>
+        <w:pStyle w:val="SourceCode"/>
+      </w:pPr>
+      <w:r>
+        <w:rPr>
+          <w:rStyle w:val="CommentTok"/>
+        </w:rPr>
+        <w:t xml:space="preserve"># load car package - to use scatterplotMatrix()</w:t>
+      </w:r>
+      <w:r>
+        <w:br w:type="textWrapping"/>
+      </w:r>
+      <w:r>
+        <w:rPr>
+          <w:rStyle w:val="KeywordTok"/>
+        </w:rPr>
+        <w:t xml:space="preserve">library</w:t>
+      </w:r>
+      <w:r>
+        <w:rPr>
+          <w:rStyle w:val="NormalTok"/>
+        </w:rPr>
+        <w:t xml:space="preserve">(car)</w:t>
+      </w:r>
+      <w:r>
+        <w:br w:type="textWrapping"/>
+      </w:r>
+      <w:r>
+        <w:br w:type="textWrapping"/>
+      </w:r>
+      <w:r>
+        <w:rPr>
+          <w:rStyle w:val="CommentTok"/>
+        </w:rPr>
+        <w:t xml:space="preserve"># make scatterplot matrix for quality and </w:t>
+      </w:r>
+      <w:r>
+        <w:br w:type="textWrapping"/>
+      </w:r>
+      <w:r>
+        <w:rPr>
+          <w:rStyle w:val="CommentTok"/>
+        </w:rPr>
+        <w:t xml:space="preserve"># some of the first variables</w:t>
+      </w:r>
+      <w:r>
+        <w:br w:type="textWrapping"/>
+      </w:r>
+      <w:r>
+        <w:rPr>
+          <w:rStyle w:val="KeywordTok"/>
+        </w:rPr>
+        <w:t xml:space="preserve">scatterplotMatrix</w:t>
+      </w:r>
+      <w:r>
+        <w:rPr>
+          <w:rStyle w:val="NormalTok"/>
+        </w:rPr>
+        <w:t xml:space="preserve">(~</w:t>
+      </w:r>
+      <w:r>
+        <w:rPr>
+          <w:rStyle w:val="StringTok"/>
+        </w:rPr>
+        <w:t xml:space="preserve"> </w:t>
+      </w:r>
+      <w:r>
+        <w:rPr>
+          <w:rStyle w:val="NormalTok"/>
+        </w:rPr>
+        <w:t xml:space="preserve">quality +</w:t>
+      </w:r>
+      <w:r>
+        <w:rPr>
+          <w:rStyle w:val="StringTok"/>
+        </w:rPr>
+        <w:t xml:space="preserve"> </w:t>
+      </w:r>
+      <w:r>
+        <w:rPr>
+          <w:rStyle w:val="NormalTok"/>
+        </w:rPr>
+        <w:t xml:space="preserve">fixed.acidity +</w:t>
+      </w:r>
+      <w:r>
+        <w:br w:type="textWrapping"/>
+      </w:r>
+      <w:r>
+        <w:rPr>
+          <w:rStyle w:val="StringTok"/>
+        </w:rPr>
+        <w:t xml:space="preserve">                     </w:t>
+      </w:r>
+      <w:r>
+        <w:rPr>
+          <w:rStyle w:val="NormalTok"/>
+        </w:rPr>
+        <w:t xml:space="preserve">volatile.acidity +</w:t>
+      </w:r>
+      <w:r>
+        <w:rPr>
+          <w:rStyle w:val="StringTok"/>
+        </w:rPr>
+        <w:t xml:space="preserve"> </w:t>
+      </w:r>
+      <w:r>
+        <w:rPr>
+          <w:rStyle w:val="NormalTok"/>
+        </w:rPr>
+        <w:t xml:space="preserve">citric.acid +</w:t>
+      </w:r>
+      <w:r>
+        <w:br w:type="textWrapping"/>
+      </w:r>
+      <w:r>
+        <w:rPr>
+          <w:rStyle w:val="StringTok"/>
+        </w:rPr>
+        <w:t xml:space="preserve">                     </w:t>
+      </w:r>
+      <w:r>
+        <w:rPr>
+          <w:rStyle w:val="NormalTok"/>
+        </w:rPr>
+        <w:t xml:space="preserve">residual.sugar, </w:t>
+      </w:r>
+      <w:r>
+        <w:rPr>
+          <w:rStyle w:val="DataTypeTok"/>
+        </w:rPr>
+        <w:t xml:space="preserve">data=</w:t>
+      </w:r>
+      <w:r>
+        <w:rPr>
+          <w:rStyle w:val="NormalTok"/>
+        </w:rPr>
+        <w:t xml:space="preserve">redWine)</w:t>
+      </w:r>
+    </w:p>
+    <w:p>
+      <w:pPr>
+        <w:pStyle w:val="FirstParagraph"/>
+      </w:pPr>
+      <w:r>
+        <w:drawing>
+          <wp:inline>
+            <wp:extent cx="4620126" cy="3696101"/>
+            <wp:effectExtent b="0" l="0" r="0" t="0"/>
+            <wp:docPr descr="" id="1" name="Picture"/>
+            <a:graphic>
+              <a:graphicData uri="http://schemas.openxmlformats.org/drawingml/2006/picture">
+                <pic:pic>
+                  <pic:nvPicPr>
+                    <pic:cNvPr descr="redWine_files/figure-docx/unnamed-chunk-5-1.png" id="0" name="Picture"/>
+                    <pic:cNvPicPr>
+                      <a:picLocks noChangeArrowheads="1" noChangeAspect="1"/>
+                    </pic:cNvPicPr>
+                  </pic:nvPicPr>
+                  <pic:blipFill>
+                    <a:blip r:embed="rId28"/>
+                    <a:stretch>
+                      <a:fillRect/>
+                    </a:stretch>
+                  </pic:blipFill>
+                  <pic:spPr bwMode="auto">
+                    <a:xfrm>
+                      <a:off x="0" y="0"/>
+                      <a:ext cx="4620126" cy="3696101"/>
+                    </a:xfrm>
+                    <a:prstGeom prst="rect">
+                      <a:avLst/>
+                    </a:prstGeom>
+                    <a:noFill/>
+                    <a:ln w="9525">
+                      <a:noFill/>
+                      <a:headEnd/>
+                      <a:tailEnd/>
+                    </a:ln>
+                  </pic:spPr>
+                </pic:pic>
+              </a:graphicData>
+            </a:graphic>
+          </wp:inline>
+        </w:drawing>
+      </w:r>
+    </w:p>
+    <w:p>
+      <w:pPr>
+        <w:pStyle w:val="Heading2"/>
+      </w:pPr>
+      <w:bookmarkStart w:id="29" w:name="try-a-linear-model-and-summarize"/>
+      <w:bookmarkEnd w:id="29"/>
+      <w:r>
+        <w:t xml:space="preserve">try a linear model and summarize</w:t>
+      </w:r>
+    </w:p>
+    <w:p>
+      <w:pPr>
+        <w:pStyle w:val="SourceCode"/>
+      </w:pPr>
+      <w:r>
+        <w:rPr>
+          <w:rStyle w:val="NormalTok"/>
+        </w:rPr>
+        <w:t xml:space="preserve">model1 &lt;-</w:t>
+      </w:r>
+      <w:r>
+        <w:rPr>
+          <w:rStyle w:val="StringTok"/>
+        </w:rPr>
+        <w:t xml:space="preserve"> </w:t>
+      </w:r>
+      <w:r>
+        <w:rPr>
+          <w:rStyle w:val="KeywordTok"/>
+        </w:rPr>
+        <w:t xml:space="preserve">lm</w:t>
+      </w:r>
+      <w:r>
+        <w:rPr>
+          <w:rStyle w:val="NormalTok"/>
+        </w:rPr>
+        <w:t xml:space="preserve">(quality ~</w:t>
+      </w:r>
+      <w:r>
+        <w:rPr>
+          <w:rStyle w:val="StringTok"/>
+        </w:rPr>
+        <w:t xml:space="preserve"> </w:t>
+      </w:r>
+      <w:r>
+        <w:rPr>
+          <w:rStyle w:val="NormalTok"/>
+        </w:rPr>
+        <w:t xml:space="preserve">fixed.acidity +</w:t>
+      </w:r>
+      <w:r>
+        <w:br w:type="textWrapping"/>
+      </w:r>
+      <w:r>
+        <w:rPr>
+          <w:rStyle w:val="StringTok"/>
+        </w:rPr>
+        <w:t xml:space="preserve">                     </w:t>
+      </w:r>
+      <w:r>
+        <w:rPr>
+          <w:rStyle w:val="NormalTok"/>
+        </w:rPr>
+        <w:t xml:space="preserve">volatile.acidity +</w:t>
+      </w:r>
+      <w:r>
+        <w:rPr>
+          <w:rStyle w:val="StringTok"/>
+        </w:rPr>
+        <w:t xml:space="preserve"> </w:t>
+      </w:r>
+      <w:r>
+        <w:rPr>
+          <w:rStyle w:val="NormalTok"/>
+        </w:rPr>
+        <w:t xml:space="preserve">citric.acid +</w:t>
+      </w:r>
+      <w:r>
+        <w:br w:type="textWrapping"/>
+      </w:r>
+      <w:r>
+        <w:rPr>
+          <w:rStyle w:val="StringTok"/>
+        </w:rPr>
+        <w:t xml:space="preserve">                     </w:t>
+      </w:r>
+      <w:r>
+        <w:rPr>
+          <w:rStyle w:val="NormalTok"/>
+        </w:rPr>
+        <w:t xml:space="preserve">residual.sugar, </w:t>
+      </w:r>
+      <w:r>
+        <w:rPr>
+          <w:rStyle w:val="DataTypeTok"/>
+        </w:rPr>
+        <w:t xml:space="preserve">data=</w:t>
+      </w:r>
+      <w:r>
+        <w:rPr>
+          <w:rStyle w:val="NormalTok"/>
+        </w:rPr>
+        <w:t xml:space="preserve">redWine)</w:t>
+      </w:r>
+      <w:r>
+        <w:br w:type="textWrapping"/>
+      </w:r>
+      <w:r>
+        <w:rPr>
+          <w:rStyle w:val="KeywordTok"/>
+        </w:rPr>
+        <w:t xml:space="preserve">summary</w:t>
+      </w:r>
+      <w:r>
+        <w:rPr>
+          <w:rStyle w:val="NormalTok"/>
+        </w:rPr>
+        <w:t xml:space="preserve">(model1)</w:t>
+      </w:r>
+    </w:p>
+    <w:p>
+      <w:pPr>
+        <w:pStyle w:val="SourceCode"/>
+      </w:pPr>
+      <w:r>
+        <w:rPr>
+          <w:rStyle w:val="VerbatimChar"/>
+        </w:rPr>
+        <w:t xml:space="preserve">## </w:t>
+      </w:r>
+      <w:r>
+        <w:br w:type="textWrapping"/>
+      </w:r>
+      <w:r>
+        <w:rPr>
+          <w:rStyle w:val="VerbatimChar"/>
+        </w:rPr>
+        <w:t xml:space="preserve">## Call:</w:t>
+      </w:r>
+      <w:r>
+        <w:br w:type="textWrapping"/>
+      </w:r>
+      <w:r>
+        <w:rPr>
+          <w:rStyle w:val="VerbatimChar"/>
+        </w:rPr>
+        <w:t xml:space="preserve">## lm(formula = quality ~ fixed.acidity + volatile.acidity + citric.acid + </w:t>
+      </w:r>
+      <w:r>
+        <w:br w:type="textWrapping"/>
+      </w:r>
+      <w:r>
+        <w:rPr>
+          <w:rStyle w:val="VerbatimChar"/>
+        </w:rPr>
+        <w:t xml:space="preserve">##     residual.sugar, data = redWine)</w:t>
+      </w:r>
+      <w:r>
+        <w:br w:type="textWrapping"/>
+      </w:r>
+      <w:r>
+        <w:rPr>
+          <w:rStyle w:val="VerbatimChar"/>
+        </w:rPr>
+        <w:t xml:space="preserve">## </w:t>
+      </w:r>
+      <w:r>
+        <w:br w:type="textWrapping"/>
+      </w:r>
+      <w:r>
+        <w:rPr>
+          <w:rStyle w:val="VerbatimChar"/>
+        </w:rPr>
+        <w:t xml:space="preserve">## Residuals:</w:t>
+      </w:r>
+      <w:r>
+        <w:br w:type="textWrapping"/>
+      </w:r>
+      <w:r>
+        <w:rPr>
+          <w:rStyle w:val="VerbatimChar"/>
+        </w:rPr>
+        <w:t xml:space="preserve">##      Min       1Q   Median       3Q      Max </w:t>
+      </w:r>
+      <w:r>
+        <w:br w:type="textWrapping"/>
+      </w:r>
+      <w:r>
+        <w:rPr>
+          <w:rStyle w:val="VerbatimChar"/>
+        </w:rPr>
+        <w:t xml:space="preserve">## -2.80507 -0.54417 -0.00606  0.46266  2.96516 </w:t>
+      </w:r>
+      <w:r>
+        <w:br w:type="textWrapping"/>
+      </w:r>
+      <w:r>
+        <w:rPr>
+          <w:rStyle w:val="VerbatimChar"/>
+        </w:rPr>
+        <w:t xml:space="preserve">## </w:t>
+      </w:r>
+      <w:r>
+        <w:br w:type="textWrapping"/>
+      </w:r>
+      <w:r>
+        <w:rPr>
+          <w:rStyle w:val="VerbatimChar"/>
+        </w:rPr>
+        <w:t xml:space="preserve">## Coefficients:</w:t>
+      </w:r>
+      <w:r>
+        <w:br w:type="textWrapping"/>
+      </w:r>
+      <w:r>
+        <w:rPr>
+          <w:rStyle w:val="VerbatimChar"/>
+        </w:rPr>
+        <w:t xml:space="preserve">##                   Estimate Std. Error t value Pr(&gt;|t|)    </w:t>
+      </w:r>
+      <w:r>
+        <w:br w:type="textWrapping"/>
+      </w:r>
+      <w:r>
+        <w:rPr>
+          <w:rStyle w:val="VerbatimChar"/>
+        </w:rPr>
+        <w:t xml:space="preserve">## (Intercept)       6.438658   0.123213  52.256   &lt;2e-16 ***</w:t>
+      </w:r>
+      <w:r>
+        <w:br w:type="textWrapping"/>
+      </w:r>
+      <w:r>
+        <w:rPr>
+          <w:rStyle w:val="VerbatimChar"/>
+        </w:rPr>
+        <w:t xml:space="preserve">## fixed.acidity     0.013898   0.014687   0.946    0.344    </w:t>
+      </w:r>
+      <w:r>
+        <w:br w:type="textWrapping"/>
+      </w:r>
+      <w:r>
+        <w:rPr>
+          <w:rStyle w:val="VerbatimChar"/>
+        </w:rPr>
+        <w:t xml:space="preserve">## volatile.acidity -1.752413   0.127508 -13.744   &lt;2e-16 ***</w:t>
+      </w:r>
+      <w:r>
+        <w:br w:type="textWrapping"/>
+      </w:r>
+      <w:r>
+        <w:rPr>
+          <w:rStyle w:val="VerbatimChar"/>
+        </w:rPr>
+        <w:t xml:space="preserve">## citric.acid      -0.042391   0.153477  -0.276    0.782    </w:t>
+      </w:r>
+      <w:r>
+        <w:br w:type="textWrapping"/>
+      </w:r>
+      <w:r>
+        <w:rPr>
+          <w:rStyle w:val="VerbatimChar"/>
+        </w:rPr>
+        <w:t xml:space="preserve">## residual.sugar    0.007163   0.013404   0.534    0.593    </w:t>
+      </w:r>
+      <w:r>
+        <w:br w:type="textWrapping"/>
+      </w:r>
+      <w:r>
+        <w:rPr>
+          <w:rStyle w:val="VerbatimChar"/>
+        </w:rPr>
+        <w:t xml:space="preserve">## ---</w:t>
+      </w:r>
+      <w:r>
+        <w:br w:type="textWrapping"/>
+      </w:r>
+      <w:r>
+        <w:rPr>
+          <w:rStyle w:val="VerbatimChar"/>
+        </w:rPr>
+        <w:t xml:space="preserve">## Signif. codes:  0 '***' 0.001 '**' 0.01 '*' 0.05 '.' 0.1 ' ' 1</w:t>
+      </w:r>
+      <w:r>
+        <w:br w:type="textWrapping"/>
+      </w:r>
+      <w:r>
+        <w:rPr>
+          <w:rStyle w:val="VerbatimChar"/>
+        </w:rPr>
+        <w:t xml:space="preserve">## </w:t>
+      </w:r>
+      <w:r>
+        <w:br w:type="textWrapping"/>
+      </w:r>
+      <w:r>
+        <w:rPr>
+          <w:rStyle w:val="VerbatimChar"/>
+        </w:rPr>
+        <w:t xml:space="preserve">## Residual standard error: 0.744 on 1594 degrees of freedom</w:t>
+      </w:r>
+      <w:r>
+        <w:br w:type="textWrapping"/>
+      </w:r>
+      <w:r>
+        <w:rPr>
+          <w:rStyle w:val="VerbatimChar"/>
+        </w:rPr>
+        <w:t xml:space="preserve">## Multiple R-squared:  0.1533, Adjusted R-squared:  0.1512 </w:t>
+      </w:r>
+      <w:r>
+        <w:br w:type="textWrapping"/>
+      </w:r>
+      <w:r>
+        <w:rPr>
+          <w:rStyle w:val="VerbatimChar"/>
+        </w:rPr>
+        <w:t xml:space="preserve">## F-statistic: 72.17 on 4 and 1594 DF,  p-value: &lt; 2.2e-16</w:t>
+      </w:r>
+    </w:p>
+    <w:p>
+      <w:pPr>
+        <w:pStyle w:val="Heading2"/>
+      </w:pPr>
+      <w:bookmarkStart w:id="30" w:name="run-a-2nd-model-and-compare"/>
+      <w:bookmarkEnd w:id="30"/>
+      <w:r>
+        <w:t xml:space="preserve">run a 2nd model and compare</w:t>
+      </w:r>
+    </w:p>
+    <w:p>
+      <w:pPr>
+        <w:pStyle w:val="FirstParagraph"/>
+      </w:pPr>
+      <w:r>
+        <w:t xml:space="preserve">Drop all non-significant variables - so keep "volatile.acidity" and run again</w:t>
+      </w:r>
+    </w:p>
+    <w:p>
+      <w:pPr>
+        <w:pStyle w:val="SourceCode"/>
+      </w:pPr>
+      <w:r>
+        <w:rPr>
+          <w:rStyle w:val="NormalTok"/>
+        </w:rPr>
+        <w:t xml:space="preserve">model2 &lt;-</w:t>
+      </w:r>
+      <w:r>
+        <w:rPr>
+          <w:rStyle w:val="StringTok"/>
+        </w:rPr>
+        <w:t xml:space="preserve"> </w:t>
+      </w:r>
+      <w:r>
+        <w:rPr>
+          <w:rStyle w:val="KeywordTok"/>
+        </w:rPr>
+        <w:t xml:space="preserve">lm</w:t>
+      </w:r>
+      <w:r>
+        <w:rPr>
+          <w:rStyle w:val="NormalTok"/>
+        </w:rPr>
+        <w:t xml:space="preserve">(quality ~</w:t>
+      </w:r>
+      <w:r>
+        <w:rPr>
+          <w:rStyle w:val="StringTok"/>
+        </w:rPr>
+        <w:t xml:space="preserve"> </w:t>
+      </w:r>
+      <w:r>
+        <w:rPr>
+          <w:rStyle w:val="NormalTok"/>
+        </w:rPr>
+        <w:t xml:space="preserve">volatile.acidity, </w:t>
+      </w:r>
+      <w:r>
+        <w:rPr>
+          <w:rStyle w:val="DataTypeTok"/>
+        </w:rPr>
+        <w:t xml:space="preserve">data=</w:t>
+      </w:r>
+      <w:r>
+        <w:rPr>
+          <w:rStyle w:val="NormalTok"/>
+        </w:rPr>
+        <w:t xml:space="preserve">redWine)</w:t>
+      </w:r>
+      <w:r>
+        <w:br w:type="textWrapping"/>
+      </w:r>
+      <w:r>
+        <w:rPr>
+          <w:rStyle w:val="KeywordTok"/>
+        </w:rPr>
+        <w:t xml:space="preserve">summary</w:t>
+      </w:r>
+      <w:r>
+        <w:rPr>
+          <w:rStyle w:val="NormalTok"/>
+        </w:rPr>
+        <w:t xml:space="preserve">(model2)</w:t>
+      </w:r>
+    </w:p>
+    <w:p>
+      <w:pPr>
+        <w:pStyle w:val="SourceCode"/>
+      </w:pPr>
+      <w:r>
+        <w:rPr>
+          <w:rStyle w:val="VerbatimChar"/>
+        </w:rPr>
+        <w:t xml:space="preserve">## </w:t>
+      </w:r>
+      <w:r>
+        <w:br w:type="textWrapping"/>
+      </w:r>
+      <w:r>
+        <w:rPr>
+          <w:rStyle w:val="VerbatimChar"/>
+        </w:rPr>
+        <w:t xml:space="preserve">## Call:</w:t>
+      </w:r>
+      <w:r>
+        <w:br w:type="textWrapping"/>
+      </w:r>
+      <w:r>
+        <w:rPr>
+          <w:rStyle w:val="VerbatimChar"/>
+        </w:rPr>
+        <w:t xml:space="preserve">## lm(formula = quality ~ volatile.acidity, data = redWine)</w:t>
+      </w:r>
+      <w:r>
+        <w:br w:type="textWrapping"/>
+      </w:r>
+      <w:r>
+        <w:rPr>
+          <w:rStyle w:val="VerbatimChar"/>
+        </w:rPr>
+        <w:t xml:space="preserve">## </w:t>
+      </w:r>
+      <w:r>
+        <w:br w:type="textWrapping"/>
+      </w:r>
+      <w:r>
+        <w:rPr>
+          <w:rStyle w:val="VerbatimChar"/>
+        </w:rPr>
+        <w:t xml:space="preserve">## Residuals:</w:t>
+      </w:r>
+      <w:r>
+        <w:br w:type="textWrapping"/>
+      </w:r>
+      <w:r>
+        <w:rPr>
+          <w:rStyle w:val="VerbatimChar"/>
+        </w:rPr>
+        <w:t xml:space="preserve">##      Min       1Q   Median       3Q      Max </w:t>
+      </w:r>
+      <w:r>
+        <w:br w:type="textWrapping"/>
+      </w:r>
+      <w:r>
+        <w:rPr>
+          <w:rStyle w:val="VerbatimChar"/>
+        </w:rPr>
+        <w:t xml:space="preserve">## -2.79071 -0.54411 -0.00687  0.47350  2.93148 </w:t>
+      </w:r>
+      <w:r>
+        <w:br w:type="textWrapping"/>
+      </w:r>
+      <w:r>
+        <w:rPr>
+          <w:rStyle w:val="VerbatimChar"/>
+        </w:rPr>
+        <w:t xml:space="preserve">## </w:t>
+      </w:r>
+      <w:r>
+        <w:br w:type="textWrapping"/>
+      </w:r>
+      <w:r>
+        <w:rPr>
+          <w:rStyle w:val="VerbatimChar"/>
+        </w:rPr>
+        <w:t xml:space="preserve">## Coefficients:</w:t>
+      </w:r>
+      <w:r>
+        <w:br w:type="textWrapping"/>
+      </w:r>
+      <w:r>
+        <w:rPr>
+          <w:rStyle w:val="VerbatimChar"/>
+        </w:rPr>
+        <w:t xml:space="preserve">##                  Estimate Std. Error t value Pr(&gt;|t|)    </w:t>
+      </w:r>
+      <w:r>
+        <w:br w:type="textWrapping"/>
+      </w:r>
+      <w:r>
+        <w:rPr>
+          <w:rStyle w:val="VerbatimChar"/>
+        </w:rPr>
+        <w:t xml:space="preserve">## (Intercept)       6.56575    0.05791  113.39   &lt;2e-16 ***</w:t>
+      </w:r>
+      <w:r>
+        <w:br w:type="textWrapping"/>
+      </w:r>
+      <w:r>
+        <w:rPr>
+          <w:rStyle w:val="VerbatimChar"/>
+        </w:rPr>
+        <w:t xml:space="preserve">## volatile.acidity -1.76144    0.10389  -16.95   &lt;2e-16 ***</w:t>
+      </w:r>
+      <w:r>
+        <w:br w:type="textWrapping"/>
+      </w:r>
+      <w:r>
+        <w:rPr>
+          <w:rStyle w:val="VerbatimChar"/>
+        </w:rPr>
+        <w:t xml:space="preserve">## ---</w:t>
+      </w:r>
+      <w:r>
+        <w:br w:type="textWrapping"/>
+      </w:r>
+      <w:r>
+        <w:rPr>
+          <w:rStyle w:val="VerbatimChar"/>
+        </w:rPr>
+        <w:t xml:space="preserve">## Signif. codes:  0 '***' 0.001 '**' 0.01 '*' 0.05 '.' 0.1 ' ' 1</w:t>
+      </w:r>
+      <w:r>
+        <w:br w:type="textWrapping"/>
+      </w:r>
+      <w:r>
+        <w:rPr>
+          <w:rStyle w:val="VerbatimChar"/>
+        </w:rPr>
+        <w:t xml:space="preserve">## </w:t>
+      </w:r>
+      <w:r>
+        <w:br w:type="textWrapping"/>
+      </w:r>
+      <w:r>
+        <w:rPr>
+          <w:rStyle w:val="VerbatimChar"/>
+        </w:rPr>
+        <w:t xml:space="preserve">## Residual standard error: 0.7437 on 1597 degrees of freedom</w:t>
+      </w:r>
+      <w:r>
+        <w:br w:type="textWrapping"/>
+      </w:r>
+      <w:r>
+        <w:rPr>
+          <w:rStyle w:val="VerbatimChar"/>
+        </w:rPr>
+        <w:t xml:space="preserve">## Multiple R-squared:  0.1525, Adjusted R-squared:  0.152 </w:t>
+      </w:r>
+      <w:r>
+        <w:br w:type="textWrapping"/>
+      </w:r>
+      <w:r>
+        <w:rPr>
+          <w:rStyle w:val="VerbatimChar"/>
+        </w:rPr>
+        <w:t xml:space="preserve">## F-statistic: 287.4 on 1 and 1597 DF,  p-value: &lt; 2.2e-16</w:t>
+      </w:r>
+    </w:p>
+    <w:p>
+      <w:pPr>
+        <w:pStyle w:val="Heading2"/>
+      </w:pPr>
+      <w:bookmarkStart w:id="31" w:name="compare-these-2-linear-models"/>
+      <w:bookmarkEnd w:id="31"/>
+      <w:r>
+        <w:t xml:space="preserve">Compare these 2 linear models</w:t>
+      </w:r>
+    </w:p>
+    <w:p>
+      <w:pPr>
+        <w:pStyle w:val="FirstParagraph"/>
+      </w:pPr>
+      <w:r>
+        <w:t xml:space="preserve">We can use the</w:t>
+      </w:r>
+      <w:r>
+        <w:t xml:space="preserve"> </w:t>
+      </w:r>
+      <w:r>
+        <w:rPr>
+          <w:rStyle w:val="VerbatimChar"/>
+        </w:rPr>
+        <w:t xml:space="preserve">stargazer</w:t>
+      </w:r>
+      <w:r>
+        <w:t xml:space="preserve"> </w:t>
+      </w:r>
+      <w:r>
+        <w:t xml:space="preserve">package to compare 2 similar models. In order for the tables to work correctly for HTML output, you need to do 2 things: (1) add</w:t>
+      </w:r>
+      <w:r>
+        <w:t xml:space="preserve"> </w:t>
+      </w:r>
+      <w:r>
+        <w:rPr>
+          <w:rStyle w:val="VerbatimChar"/>
+        </w:rPr>
+        <w:t xml:space="preserve">results="asis"</w:t>
+      </w:r>
+      <w:r>
+        <w:t xml:space="preserve"> </w:t>
+      </w:r>
+      <w:r>
+        <w:t xml:space="preserve">to the</w:t>
+      </w:r>
+      <w:r>
+        <w:t xml:space="preserve"> </w:t>
+      </w:r>
+      <w:r>
+        <w:rPr>
+          <w:rStyle w:val="VerbatimChar"/>
+        </w:rPr>
+        <w:t xml:space="preserve">R</w:t>
+      </w:r>
+      <w:r>
+        <w:t xml:space="preserve"> </w:t>
+      </w:r>
+      <w:r>
+        <w:t xml:space="preserve">code chunk option and (2) add</w:t>
+      </w:r>
+      <w:r>
+        <w:t xml:space="preserve"> </w:t>
+      </w:r>
+      <w:r>
+        <w:rPr>
+          <w:rStyle w:val="VerbatimChar"/>
+        </w:rPr>
+        <w:t xml:space="preserve">type="html"</w:t>
+      </w:r>
+      <w:r>
+        <w:t xml:space="preserve"> </w:t>
+      </w:r>
+      <w:r>
+        <w:t xml:space="preserve">as an option in the</w:t>
+      </w:r>
+      <w:r>
+        <w:t xml:space="preserve"> </w:t>
+      </w:r>
+      <w:r>
+        <w:rPr>
+          <w:rStyle w:val="VerbatimChar"/>
+        </w:rPr>
+        <w:t xml:space="preserve">stargazer()</w:t>
+      </w:r>
+      <w:r>
+        <w:t xml:space="preserve"> </w:t>
+      </w:r>
+      <w:r>
+        <w:t xml:space="preserve">function call.</w:t>
+      </w:r>
+    </w:p>
+    <w:p>
+      <w:pPr>
+        <w:pStyle w:val="BodyText"/>
+      </w:pPr>
+      <w:r>
+        <w:rPr>
+          <w:b/>
+          <w:i/>
+        </w:rPr>
+        <w:t xml:space="preserve">WARNING</w:t>
+      </w:r>
+      <w:r>
+        <w:rPr>
+          <w:i/>
+        </w:rPr>
+        <w:t xml:space="preserve">: This approach will NOT work if you "knit" to DOCX or PDF. It only works for HTML output.</w:t>
+      </w:r>
+    </w:p>
+    <w:p>
+      <w:pPr>
+        <w:pStyle w:val="SourceCode"/>
+      </w:pPr>
+      <w:r>
+        <w:rPr>
+          <w:rStyle w:val="KeywordTok"/>
+        </w:rPr>
+        <w:t xml:space="preserve">library</w:t>
+      </w:r>
+      <w:r>
+        <w:rPr>
+          <w:rStyle w:val="NormalTok"/>
+        </w:rPr>
+        <w:t xml:space="preserve">(stargazer)</w:t>
+      </w:r>
+    </w:p>
+    <w:p>
+      <w:pPr>
+        <w:pStyle w:val="SourceCode"/>
+      </w:pPr>
+      <w:r>
+        <w:rPr>
+          <w:rStyle w:val="VerbatimChar"/>
+        </w:rPr>
+        <w:t xml:space="preserve">## </w:t>
+      </w:r>
+      <w:r>
+        <w:br w:type="textWrapping"/>
+      </w:r>
+      <w:r>
+        <w:rPr>
+          <w:rStyle w:val="VerbatimChar"/>
+        </w:rPr>
+        <w:t xml:space="preserve">## Please cite as:</w:t>
+      </w:r>
+    </w:p>
+    <w:p>
+      <w:pPr>
+        <w:pStyle w:val="SourceCode"/>
+      </w:pPr>
+      <w:r>
+        <w:rPr>
+          <w:rStyle w:val="VerbatimChar"/>
+        </w:rPr>
+        <w:t xml:space="preserve">##  Hlavac, Marek (2015). stargazer: Well-Formatted Regression and Summary Statistics Tables.</w:t>
+      </w:r>
+    </w:p>
+    <w:p>
+      <w:pPr>
+        <w:pStyle w:val="SourceCode"/>
+      </w:pPr>
+      <w:r>
+        <w:rPr>
+          <w:rStyle w:val="VerbatimChar"/>
+        </w:rPr>
+        <w:t xml:space="preserve">##  R package version 5.2. http://CRAN.R-project.org/package=stargazer</w:t>
+      </w:r>
+    </w:p>
+    <w:p>
+      <w:pPr>
+        <w:pStyle w:val="SourceCode"/>
+      </w:pPr>
+      <w:r>
+        <w:rPr>
+          <w:rStyle w:val="KeywordTok"/>
+        </w:rPr>
+        <w:t xml:space="preserve">stargazer</w:t>
+      </w:r>
+      <w:r>
+        <w:rPr>
+          <w:rStyle w:val="NormalTok"/>
+        </w:rPr>
+        <w:t xml:space="preserve">(model1, model2, </w:t>
+      </w:r>
+      <w:r>
+        <w:br w:type="textWrapping"/>
+      </w:r>
+      <w:r>
+        <w:rPr>
+          <w:rStyle w:val="NormalTok"/>
+        </w:rPr>
+        <w:t xml:space="preserve"> </w:t>
+      </w:r>
+      <w:r>
+        <w:rPr>
+          <w:rStyle w:val="NormalTok"/>
+        </w:rPr>
+        <w:t xml:space="preserve"> </w:t>
+      </w:r>
+      <w:r>
+        <w:rPr>
+          <w:rStyle w:val="NormalTok"/>
+        </w:rPr>
+        <w:t xml:space="preserve"> </w:t>
+      </w:r>
+      <w:r>
+        <w:rPr>
+          <w:rStyle w:val="NormalTok"/>
+        </w:rPr>
+        <w:t xml:space="preserve"> </w:t>
+      </w:r>
+      <w:r>
+        <w:rPr>
+          <w:rStyle w:val="NormalTok"/>
+        </w:rPr>
+        <w:t xml:space="preserve"> </w:t>
+      </w:r>
+      <w:r>
+        <w:rPr>
+          <w:rStyle w:val="NormalTok"/>
+        </w:rPr>
+        <w:t xml:space="preserve"> </w:t>
+      </w:r>
+      <w:r>
+        <w:rPr>
+          <w:rStyle w:val="NormalTok"/>
+        </w:rPr>
+        <w:t xml:space="preserve"> </w:t>
+      </w:r>
+      <w:r>
+        <w:rPr>
+          <w:rStyle w:val="NormalTok"/>
+        </w:rPr>
+        <w:t xml:space="preserve"> </w:t>
+      </w:r>
+      <w:r>
+        <w:rPr>
+          <w:rStyle w:val="NormalTok"/>
+        </w:rPr>
+        <w:t xml:space="preserve"> </w:t>
+      </w:r>
+      <w:r>
+        <w:rPr>
+          <w:rStyle w:val="NormalTok"/>
+        </w:rPr>
+        <w:t xml:space="preserve"> </w:t>
+      </w:r>
+      <w:r>
+        <w:rPr>
+          <w:rStyle w:val="DataTypeTok"/>
+        </w:rPr>
+        <w:t xml:space="preserve">title=</w:t>
+      </w:r>
+      <w:r>
+        <w:rPr>
+          <w:rStyle w:val="StringTok"/>
+        </w:rPr>
+        <w:t xml:space="preserve">"Comparison of 2 Regression outputs"</w:t>
+      </w:r>
+      <w:r>
+        <w:rPr>
+          <w:rStyle w:val="NormalTok"/>
+        </w:rPr>
+        <w:t xml:space="preserve">,</w:t>
+      </w:r>
+      <w:r>
+        <w:br w:type="textWrapping"/>
+      </w:r>
+      <w:r>
+        <w:rPr>
+          <w:rStyle w:val="NormalTok"/>
+        </w:rPr>
+        <w:t xml:space="preserve"> </w:t>
+      </w:r>
+      <w:r>
+        <w:rPr>
+          <w:rStyle w:val="NormalTok"/>
+        </w:rPr>
+        <w:t xml:space="preserve"> </w:t>
+      </w:r>
+      <w:r>
+        <w:rPr>
+          <w:rStyle w:val="NormalTok"/>
+        </w:rPr>
+        <w:t xml:space="preserve"> </w:t>
+      </w:r>
+      <w:r>
+        <w:rPr>
+          <w:rStyle w:val="NormalTok"/>
+        </w:rPr>
+        <w:t xml:space="preserve"> </w:t>
+      </w:r>
+      <w:r>
+        <w:rPr>
+          <w:rStyle w:val="NormalTok"/>
+        </w:rPr>
+        <w:t xml:space="preserve"> </w:t>
+      </w:r>
+      <w:r>
+        <w:rPr>
+          <w:rStyle w:val="NormalTok"/>
+        </w:rPr>
+        <w:t xml:space="preserve"> </w:t>
+      </w:r>
+      <w:r>
+        <w:rPr>
+          <w:rStyle w:val="NormalTok"/>
+        </w:rPr>
+        <w:t xml:space="preserve"> </w:t>
+      </w:r>
+      <w:r>
+        <w:rPr>
+          <w:rStyle w:val="NormalTok"/>
+        </w:rPr>
+        <w:t xml:space="preserve"> </w:t>
+      </w:r>
+      <w:r>
+        <w:rPr>
+          <w:rStyle w:val="NormalTok"/>
+        </w:rPr>
+        <w:t xml:space="preserve"> </w:t>
+      </w:r>
+      <w:r>
+        <w:rPr>
+          <w:rStyle w:val="NormalTok"/>
+        </w:rPr>
+        <w:t xml:space="preserve"> </w:t>
+      </w:r>
+      <w:r>
+        <w:rPr>
+          <w:rStyle w:val="DataTypeTok"/>
+        </w:rPr>
+        <w:t xml:space="preserve">type=</w:t>
+      </w:r>
+      <w:r>
+        <w:rPr>
+          <w:rStyle w:val="StringTok"/>
+        </w:rPr>
+        <w:t xml:space="preserve">"html"</w:t>
+      </w:r>
+      <w:r>
+        <w:rPr>
+          <w:rStyle w:val="NormalTok"/>
+        </w:rPr>
+        <w:t xml:space="preserve">)</w:t>
+      </w:r>
+    </w:p>
+    <w:p>
+      <w:pPr>
+        <w:pStyle w:val="Compact"/>
+      </w:pPr>
+      <w:r>
+        <w:t xml:space="preserve">Comparison of 2 Regression outputs</w:t>
+      </w:r>
+    </w:p>
+    <w:p>
+      <w:pPr>
+        <w:pStyle w:val="Compact"/>
+      </w:pPr>
+      <w:r>
+        <w:t xml:space="preserve">Dependent variable:</w:t>
+      </w:r>
+    </w:p>
+    <w:p>
+      <w:pPr>
+        <w:pStyle w:val="Compact"/>
+      </w:pPr>
+      <w:r>
+        <w:t xml:space="preserve">quality</w:t>
+      </w:r>
+    </w:p>
+    <w:p>
+      <w:pPr>
+        <w:pStyle w:val="Compact"/>
+      </w:pPr>
+      <w:r>
+        <w:t xml:space="preserve">(1)</w:t>
+      </w:r>
+    </w:p>
+    <w:p>
+      <w:pPr>
+        <w:pStyle w:val="Compact"/>
+      </w:pPr>
+      <w:r>
+        <w:t xml:space="preserve">(2)</w:t>
+      </w:r>
+    </w:p>
+    <w:p>
+      <w:pPr>
+        <w:pStyle w:val="Compact"/>
+      </w:pPr>
+      <w:r>
+        <w:t xml:space="preserve">fixed.acidity</w:t>
+      </w:r>
+    </w:p>
+    <w:p>
+      <w:pPr>
+        <w:pStyle w:val="Compact"/>
+      </w:pPr>
+      <w:r>
+        <w:t xml:space="preserve">0.014</w:t>
+      </w:r>
+    </w:p>
+    <w:p>
+      <w:pPr>
+        <w:pStyle w:val="Compact"/>
+      </w:pPr>
+      <w:r>
+        <w:t xml:space="preserve">(0.015)</w:t>
+      </w:r>
+    </w:p>
+    <w:p>
+      <w:pPr>
+        <w:pStyle w:val="Compact"/>
+      </w:pPr>
+      <w:r>
+        <w:t xml:space="preserve">volatile.acidity</w:t>
+      </w:r>
+    </w:p>
+    <w:p>
+      <w:pPr>
+        <w:pStyle w:val="Compact"/>
+      </w:pPr>
+      <w:r>
+        <w:t xml:space="preserve">-1.752</w:t>
+      </w:r>
+      <w:r>
+        <w:t xml:space="preserve">***</w:t>
+      </w:r>
+    </w:p>
+    <w:p>
+      <w:pPr>
+        <w:pStyle w:val="Compact"/>
+      </w:pPr>
+      <w:r>
+        <w:t xml:space="preserve">-1.761</w:t>
+      </w:r>
+      <w:r>
+        <w:t xml:space="preserve">***</w:t>
+      </w:r>
+    </w:p>
+    <w:p>
+      <w:pPr>
+        <w:pStyle w:val="Compact"/>
+      </w:pPr>
+      <w:r>
+        <w:t xml:space="preserve">(0.128)</w:t>
+      </w:r>
+    </w:p>
+    <w:p>
+      <w:pPr>
+        <w:pStyle w:val="Compact"/>
+      </w:pPr>
+      <w:r>
+        <w:t xml:space="preserve">(0.104)</w:t>
+      </w:r>
+    </w:p>
+    <w:p>
+      <w:pPr>
+        <w:pStyle w:val="Compact"/>
+      </w:pPr>
+      <w:r>
+        <w:t xml:space="preserve">citric.acid</w:t>
+      </w:r>
+    </w:p>
+    <w:p>
+      <w:pPr>
+        <w:pStyle w:val="Compact"/>
+      </w:pPr>
+      <w:r>
+        <w:t xml:space="preserve">-0.042</w:t>
+      </w:r>
+    </w:p>
+    <w:p>
+      <w:pPr>
+        <w:pStyle w:val="Compact"/>
+      </w:pPr>
+      <w:r>
+        <w:t xml:space="preserve">(0.153)</w:t>
+      </w:r>
+    </w:p>
+    <w:p>
+      <w:pPr>
+        <w:pStyle w:val="Compact"/>
+      </w:pPr>
+      <w:r>
+        <w:t xml:space="preserve">residual.sugar</w:t>
+      </w:r>
+    </w:p>
+    <w:p>
+      <w:pPr>
+        <w:pStyle w:val="Compact"/>
+      </w:pPr>
+      <w:r>
+        <w:t xml:space="preserve">0.007</w:t>
+      </w:r>
+    </w:p>
+    <w:p>
+      <w:pPr>
+        <w:pStyle w:val="Compact"/>
+      </w:pPr>
+      <w:r>
+        <w:t xml:space="preserve">(0.013)</w:t>
+      </w:r>
+    </w:p>
+    <w:p>
+      <w:pPr>
+        <w:pStyle w:val="Compact"/>
+      </w:pPr>
+      <w:r>
+        <w:t xml:space="preserve">Constant</w:t>
+      </w:r>
+    </w:p>
+    <w:p>
+      <w:pPr>
+        <w:pStyle w:val="Compact"/>
+      </w:pPr>
+      <w:r>
+        <w:t xml:space="preserve">6.439</w:t>
+      </w:r>
+      <w:r>
+        <w:t xml:space="preserve">***</w:t>
+      </w:r>
+    </w:p>
+    <w:p>
+      <w:pPr>
+        <w:pStyle w:val="Compact"/>
+      </w:pPr>
+      <w:r>
+        <w:t xml:space="preserve">6.566</w:t>
+      </w:r>
+      <w:r>
+        <w:t xml:space="preserve">***</w:t>
+      </w:r>
+    </w:p>
+    <w:p>
+      <w:pPr>
+        <w:pStyle w:val="Compact"/>
+      </w:pPr>
+      <w:r>
+        <w:t xml:space="preserve">(0.123)</w:t>
+      </w:r>
+    </w:p>
+    <w:p>
+      <w:pPr>
+        <w:pStyle w:val="Compact"/>
+      </w:pPr>
+      <w:r>
+        <w:t xml:space="preserve">(0.058)</w:t>
+      </w:r>
+    </w:p>
+    <w:p>
+      <w:pPr>
+        <w:pStyle w:val="Compact"/>
+      </w:pPr>
+      <w:r>
+        <w:t xml:space="preserve">Observations</w:t>
+      </w:r>
+    </w:p>
+    <w:p>
+      <w:pPr>
+        <w:pStyle w:val="Compact"/>
+      </w:pPr>
+      <w:r>
+        <w:t xml:space="preserve">1,599</w:t>
+      </w:r>
+    </w:p>
+    <w:p>
+      <w:pPr>
+        <w:pStyle w:val="Compact"/>
+      </w:pPr>
+      <w:r>
+        <w:t xml:space="preserve">1,599</w:t>
+      </w:r>
+    </w:p>
+    <w:p>
+      <w:pPr>
+        <w:pStyle w:val="Compact"/>
+      </w:pPr>
+      <w:r>
+        <w:t xml:space="preserve">R</w:t>
+      </w:r>
+      <w:r>
+        <w:t xml:space="preserve">2</w:t>
+      </w:r>
+    </w:p>
+    <w:p>
+      <w:pPr>
+        <w:pStyle w:val="Compact"/>
+      </w:pPr>
+      <w:r>
+        <w:t xml:space="preserve">0.153</w:t>
+      </w:r>
+    </w:p>
+    <w:p>
+      <w:pPr>
+        <w:pStyle w:val="Compact"/>
+      </w:pPr>
+      <w:r>
+        <w:t xml:space="preserve">0.153</w:t>
+      </w:r>
+    </w:p>
+    <w:p>
+      <w:pPr>
+        <w:pStyle w:val="Compact"/>
+      </w:pPr>
+      <w:r>
+        <w:t xml:space="preserve">Adjusted R</w:t>
+      </w:r>
+      <w:r>
+        <w:t xml:space="preserve">2</w:t>
+      </w:r>
+    </w:p>
+    <w:p>
+      <w:pPr>
+        <w:pStyle w:val="Compact"/>
+      </w:pPr>
+      <w:r>
+        <w:t xml:space="preserve">0.151</w:t>
+      </w:r>
+    </w:p>
+    <w:p>
+      <w:pPr>
+        <w:pStyle w:val="Compact"/>
+      </w:pPr>
+      <w:r>
+        <w:t xml:space="preserve">0.152</w:t>
+      </w:r>
+    </w:p>
+    <w:p>
+      <w:pPr>
+        <w:pStyle w:val="Compact"/>
+      </w:pPr>
+      <w:r>
+        <w:t xml:space="preserve">Residual Std. Error</w:t>
+      </w:r>
+    </w:p>
+    <w:p>
+      <w:pPr>
+        <w:pStyle w:val="Compact"/>
+      </w:pPr>
+      <w:r>
+        <w:t xml:space="preserve">0.744 (df = 1594)</w:t>
+      </w:r>
+    </w:p>
+    <w:p>
+      <w:pPr>
+        <w:pStyle w:val="Compact"/>
+      </w:pPr>
+      <w:r>
+        <w:t xml:space="preserve">0.744 (df = 1597)</w:t>
+      </w:r>
+    </w:p>
+    <w:p>
+      <w:pPr>
+        <w:pStyle w:val="Compact"/>
+      </w:pPr>
+      <w:r>
+        <w:t xml:space="preserve">F Statistic</w:t>
+      </w:r>
+    </w:p>
+    <w:p>
+      <w:pPr>
+        <w:pStyle w:val="Compact"/>
+      </w:pPr>
+      <w:r>
+        <w:t xml:space="preserve">72.166</w:t>
+      </w:r>
+      <w:r>
+        <w:t xml:space="preserve">***</w:t>
+      </w:r>
+      <w:r>
+        <w:t xml:space="preserve"> </w:t>
+      </w:r>
+      <w:r>
+        <w:t xml:space="preserve">(df = 4; 1594)</w:t>
+      </w:r>
+    </w:p>
+    <w:p>
+      <w:pPr>
+        <w:pStyle w:val="Compact"/>
+      </w:pPr>
+      <w:r>
+        <w:t xml:space="preserve">287.444</w:t>
+      </w:r>
+      <w:r>
+        <w:t xml:space="preserve">***</w:t>
+      </w:r>
+      <w:r>
+        <w:t xml:space="preserve"> </w:t>
+      </w:r>
+      <w:r>
+        <w:t xml:space="preserve">(df = 1; 1597)</w:t>
+      </w:r>
+    </w:p>
+    <w:p>
+      <w:pPr>
+        <w:pStyle w:val="Compact"/>
+      </w:pPr>
+      <w:r>
+        <w:t xml:space="preserve">Note:</w:t>
+      </w:r>
+    </w:p>
+    <w:p>
+      <w:pPr>
+        <w:pStyle w:val="Compact"/>
+      </w:pPr>
+      <w:r>
+        <w:rPr>
+          <w:i/>
+        </w:rPr>
+        <w:t xml:space="preserve">p&lt;0.1;</w:t>
+      </w:r>
+      <w:r>
+        <w:rPr>
+          <w:i/>
+        </w:rPr>
+        <w:t xml:space="preserve"> </w:t>
+      </w:r>
+      <w:r>
+        <w:rPr>
+          <w:b/>
+          <w:i/>
+        </w:rPr>
+        <w:t xml:space="preserve">p&lt;0.05;</w:t>
+      </w:r>
+      <w:r>
+        <w:rPr>
+          <w:b/>
+          <w:i/>
+        </w:rPr>
+        <w:t xml:space="preserve"> </w:t>
+      </w:r>
+      <w:r>
+        <w:t xml:space="preserve">p&lt;0.01</w:t>
+      </w:r>
+    </w:p>
+    <w:p>
+      <w:pPr>
+        <w:pStyle w:val="BodyText"/>
+      </w:pPr>
+      <w:r>
+        <w:t xml:space="preserve">If you want a format that will work for all of the output formats (HTML, DOCX and PDF), use</w:t>
+      </w:r>
+      <w:r>
+        <w:t xml:space="preserve"> </w:t>
+      </w:r>
+      <w:r>
+        <w:rPr>
+          <w:rStyle w:val="VerbatimChar"/>
+        </w:rPr>
+        <w:t xml:space="preserve">type="text"</w:t>
+      </w:r>
+      <w:r>
+        <w:t xml:space="preserve"> </w:t>
+      </w:r>
+      <w:r>
+        <w:t xml:space="preserve">option which will give simple R text-based output.</w:t>
+      </w:r>
+    </w:p>
+    <w:p>
+      <w:pPr>
+        <w:pStyle w:val="SourceCode"/>
+      </w:pPr>
+      <w:r>
+        <w:rPr>
+          <w:rStyle w:val="KeywordTok"/>
+        </w:rPr>
+        <w:t xml:space="preserve">stargazer</w:t>
+      </w:r>
+      <w:r>
+        <w:rPr>
+          <w:rStyle w:val="NormalTok"/>
+        </w:rPr>
+        <w:t xml:space="preserve">(model1, model2, </w:t>
+      </w:r>
+      <w:r>
+        <w:br w:type="textWrapping"/>
+      </w:r>
+      <w:r>
+        <w:rPr>
+          <w:rStyle w:val="NormalTok"/>
+        </w:rPr>
+        <w:t xml:space="preserve"> </w:t>
+      </w:r>
+      <w:r>
+        <w:rPr>
+          <w:rStyle w:val="NormalTok"/>
+        </w:rPr>
+        <w:t xml:space="preserve"> </w:t>
+      </w:r>
+      <w:r>
+        <w:rPr>
+          <w:rStyle w:val="NormalTok"/>
+        </w:rPr>
+        <w:t xml:space="preserve"> </w:t>
+      </w:r>
+      <w:r>
+        <w:rPr>
+          <w:rStyle w:val="NormalTok"/>
+        </w:rPr>
+        <w:t xml:space="preserve"> </w:t>
+      </w:r>
+      <w:r>
+        <w:rPr>
+          <w:rStyle w:val="NormalTok"/>
+        </w:rPr>
+        <w:t xml:space="preserve"> </w:t>
+      </w:r>
+      <w:r>
+        <w:rPr>
+          <w:rStyle w:val="NormalTok"/>
+        </w:rPr>
+        <w:t xml:space="preserve"> </w:t>
+      </w:r>
+      <w:r>
+        <w:rPr>
+          <w:rStyle w:val="NormalTok"/>
+        </w:rPr>
+        <w:t xml:space="preserve"> </w:t>
+      </w:r>
+      <w:r>
+        <w:rPr>
+          <w:rStyle w:val="NormalTok"/>
+        </w:rPr>
+        <w:t xml:space="preserve"> </w:t>
+      </w:r>
+      <w:r>
+        <w:rPr>
+          <w:rStyle w:val="NormalTok"/>
+        </w:rPr>
+        <w:t xml:space="preserve"> </w:t>
+      </w:r>
+      <w:r>
+        <w:rPr>
+          <w:rStyle w:val="NormalTok"/>
+        </w:rPr>
+        <w:t xml:space="preserve"> </w:t>
+      </w:r>
+      <w:r>
+        <w:rPr>
+          <w:rStyle w:val="DataTypeTok"/>
+        </w:rPr>
+        <w:t xml:space="preserve">title=</w:t>
+      </w:r>
+      <w:r>
+        <w:rPr>
+          <w:rStyle w:val="StringTok"/>
+        </w:rPr>
+        <w:t xml:space="preserve">"Comparison of 2 Regression outputs"</w:t>
+      </w:r>
+      <w:r>
+        <w:rPr>
+          <w:rStyle w:val="NormalTok"/>
+        </w:rPr>
+        <w:t xml:space="preserve">,</w:t>
+      </w:r>
+      <w:r>
+        <w:br w:type="textWrapping"/>
+      </w:r>
+      <w:r>
+        <w:rPr>
+          <w:rStyle w:val="NormalTok"/>
+        </w:rPr>
+        <w:t xml:space="preserve"> </w:t>
+      </w:r>
+      <w:r>
+        <w:rPr>
+          <w:rStyle w:val="NormalTok"/>
+        </w:rPr>
+        <w:t xml:space="preserve"> </w:t>
+      </w:r>
+      <w:r>
+        <w:rPr>
+          <w:rStyle w:val="NormalTok"/>
+        </w:rPr>
+        <w:t xml:space="preserve"> </w:t>
+      </w:r>
+      <w:r>
+        <w:rPr>
+          <w:rStyle w:val="NormalTok"/>
+        </w:rPr>
+        <w:t xml:space="preserve"> </w:t>
+      </w:r>
+      <w:r>
+        <w:rPr>
+          <w:rStyle w:val="NormalTok"/>
+        </w:rPr>
+        <w:t xml:space="preserve"> </w:t>
+      </w:r>
+      <w:r>
+        <w:rPr>
+          <w:rStyle w:val="NormalTok"/>
+        </w:rPr>
+        <w:t xml:space="preserve"> </w:t>
+      </w:r>
+      <w:r>
+        <w:rPr>
+          <w:rStyle w:val="NormalTok"/>
+        </w:rPr>
+        <w:t xml:space="preserve"> </w:t>
+      </w:r>
+      <w:r>
+        <w:rPr>
+          <w:rStyle w:val="NormalTok"/>
+        </w:rPr>
+        <w:t xml:space="preserve"> </w:t>
+      </w:r>
+      <w:r>
+        <w:rPr>
+          <w:rStyle w:val="NormalTok"/>
+        </w:rPr>
+        <w:t xml:space="preserve"> </w:t>
+      </w:r>
+      <w:r>
+        <w:rPr>
+          <w:rStyle w:val="NormalTok"/>
+        </w:rPr>
+        <w:t xml:space="preserve"> </w:t>
+      </w:r>
+      <w:r>
+        <w:rPr>
+          <w:rStyle w:val="DataTypeTok"/>
+        </w:rPr>
+        <w:t xml:space="preserve">type=</w:t>
+      </w:r>
+      <w:r>
+        <w:rPr>
+          <w:rStyle w:val="StringTok"/>
+        </w:rPr>
+        <w:t xml:space="preserve">"text"</w:t>
+      </w:r>
+      <w:r>
+        <w:rPr>
+          <w:rStyle w:val="NormalTok"/>
+        </w:rPr>
+        <w:t xml:space="preserve">)</w:t>
+      </w:r>
+    </w:p>
+    <w:p>
+      <w:pPr>
+        <w:pStyle w:val="SourceCode"/>
+      </w:pPr>
+      <w:r>
+        <w:rPr>
+          <w:rStyle w:val="VerbatimChar"/>
+        </w:rPr>
+        <w:t xml:space="preserve">## </w:t>
+      </w:r>
+      <w:r>
+        <w:br w:type="textWrapping"/>
+      </w:r>
+      <w:r>
+        <w:rPr>
+          <w:rStyle w:val="VerbatimChar"/>
+        </w:rPr>
+        <w:t xml:space="preserve">## Comparison of 2 Regression outputs</w:t>
+      </w:r>
+      <w:r>
+        <w:br w:type="textWrapping"/>
+      </w:r>
+      <w:r>
+        <w:rPr>
+          <w:rStyle w:val="VerbatimChar"/>
+        </w:rPr>
+        <w:t xml:space="preserve">## ======================================================================</w:t>
+      </w:r>
+      <w:r>
+        <w:br w:type="textWrapping"/>
+      </w:r>
+      <w:r>
+        <w:rPr>
+          <w:rStyle w:val="VerbatimChar"/>
+        </w:rPr>
+        <w:t xml:space="preserve">##                                    Dependent variable:                </w:t>
+      </w:r>
+      <w:r>
+        <w:br w:type="textWrapping"/>
+      </w:r>
+      <w:r>
+        <w:rPr>
+          <w:rStyle w:val="VerbatimChar"/>
+        </w:rPr>
+        <w:t xml:space="preserve">##                     --------------------------------------------------</w:t>
+      </w:r>
+      <w:r>
+        <w:br w:type="textWrapping"/>
+      </w:r>
+      <w:r>
+        <w:rPr>
+          <w:rStyle w:val="VerbatimChar"/>
+        </w:rPr>
+        <w:t xml:space="preserve">##                                          quality                      </w:t>
+      </w:r>
+      <w:r>
+        <w:br w:type="textWrapping"/>
+      </w:r>
+      <w:r>
+        <w:rPr>
+          <w:rStyle w:val="VerbatimChar"/>
+        </w:rPr>
+        <w:t xml:space="preserve">##                               (1)                       (2)           </w:t>
+      </w:r>
+      <w:r>
+        <w:br w:type="textWrapping"/>
+      </w:r>
+      <w:r>
+        <w:rPr>
+          <w:rStyle w:val="VerbatimChar"/>
+        </w:rPr>
+        <w:t xml:space="preserve">## ----------------------------------------------------------------------</w:t>
+      </w:r>
+      <w:r>
+        <w:br w:type="textWrapping"/>
+      </w:r>
+      <w:r>
+        <w:rPr>
+          <w:rStyle w:val="VerbatimChar"/>
+        </w:rPr>
+        <w:t xml:space="preserve">## fixed.acidity                0.014                                    </w:t>
+      </w:r>
+      <w:r>
+        <w:br w:type="textWrapping"/>
+      </w:r>
+      <w:r>
+        <w:rPr>
+          <w:rStyle w:val="VerbatimChar"/>
+        </w:rPr>
+        <w:t xml:space="preserve">##                             (0.015)                                   </w:t>
+      </w:r>
+      <w:r>
+        <w:br w:type="textWrapping"/>
+      </w:r>
+      <w:r>
+        <w:rPr>
+          <w:rStyle w:val="VerbatimChar"/>
+        </w:rPr>
+        <w:t xml:space="preserve">##                                                                       </w:t>
+      </w:r>
+      <w:r>
+        <w:br w:type="textWrapping"/>
+      </w:r>
+      <w:r>
+        <w:rPr>
+          <w:rStyle w:val="VerbatimChar"/>
+        </w:rPr>
+        <w:t xml:space="preserve">## volatile.acidity           -1.752***                 -1.761***        </w:t>
+      </w:r>
+      <w:r>
+        <w:br w:type="textWrapping"/>
+      </w:r>
+      <w:r>
+        <w:rPr>
+          <w:rStyle w:val="VerbatimChar"/>
+        </w:rPr>
+        <w:t xml:space="preserve">##                             (0.128)                   (0.104)         </w:t>
+      </w:r>
+      <w:r>
+        <w:br w:type="textWrapping"/>
+      </w:r>
+      <w:r>
+        <w:rPr>
+          <w:rStyle w:val="VerbatimChar"/>
+        </w:rPr>
+        <w:t xml:space="preserve">##                                                                       </w:t>
+      </w:r>
+      <w:r>
+        <w:br w:type="textWrapping"/>
+      </w:r>
+      <w:r>
+        <w:rPr>
+          <w:rStyle w:val="VerbatimChar"/>
+        </w:rPr>
+        <w:t xml:space="preserve">## citric.acid                  -0.042                                   </w:t>
+      </w:r>
+      <w:r>
+        <w:br w:type="textWrapping"/>
+      </w:r>
+      <w:r>
+        <w:rPr>
+          <w:rStyle w:val="VerbatimChar"/>
+        </w:rPr>
+        <w:t xml:space="preserve">##                             (0.153)                                   </w:t>
+      </w:r>
+      <w:r>
+        <w:br w:type="textWrapping"/>
+      </w:r>
+      <w:r>
+        <w:rPr>
+          <w:rStyle w:val="VerbatimChar"/>
+        </w:rPr>
+        <w:t xml:space="preserve">##                                                                       </w:t>
+      </w:r>
+      <w:r>
+        <w:br w:type="textWrapping"/>
+      </w:r>
+      <w:r>
+        <w:rPr>
+          <w:rStyle w:val="VerbatimChar"/>
+        </w:rPr>
+        <w:t xml:space="preserve">## residual.sugar               0.007                                    </w:t>
+      </w:r>
+      <w:r>
+        <w:br w:type="textWrapping"/>
+      </w:r>
+      <w:r>
+        <w:rPr>
+          <w:rStyle w:val="VerbatimChar"/>
+        </w:rPr>
+        <w:t xml:space="preserve">##                             (0.013)                                   </w:t>
+      </w:r>
+      <w:r>
+        <w:br w:type="textWrapping"/>
+      </w:r>
+      <w:r>
+        <w:rPr>
+          <w:rStyle w:val="VerbatimChar"/>
+        </w:rPr>
+        <w:t xml:space="preserve">##                                                                       </w:t>
+      </w:r>
+      <w:r>
+        <w:br w:type="textWrapping"/>
+      </w:r>
+      <w:r>
+        <w:rPr>
+          <w:rStyle w:val="VerbatimChar"/>
+        </w:rPr>
+        <w:t xml:space="preserve">## Constant                    6.439***                 6.566***         </w:t>
+      </w:r>
+      <w:r>
+        <w:br w:type="textWrapping"/>
+      </w:r>
+      <w:r>
+        <w:rPr>
+          <w:rStyle w:val="VerbatimChar"/>
+        </w:rPr>
+        <w:t xml:space="preserve">##                             (0.123)                   (0.058)         </w:t>
+      </w:r>
+      <w:r>
+        <w:br w:type="textWrapping"/>
+      </w:r>
+      <w:r>
+        <w:rPr>
+          <w:rStyle w:val="VerbatimChar"/>
+        </w:rPr>
+        <w:t xml:space="preserve">##                                                                       </w:t>
+      </w:r>
+      <w:r>
+        <w:br w:type="textWrapping"/>
+      </w:r>
+      <w:r>
+        <w:rPr>
+          <w:rStyle w:val="VerbatimChar"/>
+        </w:rPr>
+        <w:t xml:space="preserve">## ----------------------------------------------------------------------</w:t>
+      </w:r>
+      <w:r>
+        <w:br w:type="textWrapping"/>
+      </w:r>
+      <w:r>
+        <w:rPr>
+          <w:rStyle w:val="VerbatimChar"/>
+        </w:rPr>
+        <w:t xml:space="preserve">## Observations                 1,599                     1,599          </w:t>
+      </w:r>
+      <w:r>
+        <w:br w:type="textWrapping"/>
+      </w:r>
+      <w:r>
+        <w:rPr>
+          <w:rStyle w:val="VerbatimChar"/>
+        </w:rPr>
+        <w:t xml:space="preserve">## R2                           0.153                     0.153          </w:t>
+      </w:r>
+      <w:r>
+        <w:br w:type="textWrapping"/>
+      </w:r>
+      <w:r>
+        <w:rPr>
+          <w:rStyle w:val="VerbatimChar"/>
+        </w:rPr>
+        <w:t xml:space="preserve">## Adjusted R2                  0.151                     0.152          </w:t>
+      </w:r>
+      <w:r>
+        <w:br w:type="textWrapping"/>
+      </w:r>
+      <w:r>
+        <w:rPr>
+          <w:rStyle w:val="VerbatimChar"/>
+        </w:rPr>
+        <w:t xml:space="preserve">## Residual Std. Error    0.744 (df = 1594)         0.744 (df = 1597)    </w:t>
+      </w:r>
+      <w:r>
+        <w:br w:type="textWrapping"/>
+      </w:r>
+      <w:r>
+        <w:rPr>
+          <w:rStyle w:val="VerbatimChar"/>
+        </w:rPr>
+        <w:t xml:space="preserve">## F Statistic         72.166*** (df = 4; 1594) 287.444*** (df = 1; 1597)</w:t>
+      </w:r>
+      <w:r>
+        <w:br w:type="textWrapping"/>
+      </w:r>
+      <w:r>
+        <w:rPr>
+          <w:rStyle w:val="VerbatimChar"/>
+        </w:rPr>
+        <w:t xml:space="preserve">## ======================================================================</w:t>
+      </w:r>
+      <w:r>
+        <w:br w:type="textWrapping"/>
+      </w:r>
+      <w:r>
+        <w:rPr>
+          <w:rStyle w:val="VerbatimChar"/>
+        </w:rPr>
+        <w:t xml:space="preserve">## Note:                                      *p&lt;0.1; **p&lt;0.05; ***p&lt;0.01</w:t>
+      </w:r>
+    </w:p>
+    <w:p>
+      <w:pPr>
+        <w:pStyle w:val="Heading2"/>
+      </w:pPr>
+      <w:bookmarkStart w:id="32" w:name="look-at-some-diagnostic-plots"/>
+      <w:bookmarkEnd w:id="32"/>
+      <w:r>
+        <w:t xml:space="preserve">look at some diagnostic plots</w:t>
+      </w:r>
+    </w:p>
+    <w:p>
+      <w:pPr>
+        <w:pStyle w:val="SourceCode"/>
+      </w:pPr>
+      <w:r>
+        <w:rPr>
+          <w:rStyle w:val="KeywordTok"/>
+        </w:rPr>
+        <w:t xml:space="preserve">residualPlots</w:t>
+      </w:r>
+      <w:r>
+        <w:rPr>
+          <w:rStyle w:val="NormalTok"/>
+        </w:rPr>
+        <w:t xml:space="preserve">(model1)</w:t>
+      </w:r>
+    </w:p>
+    <w:p>
+      <w:pPr>
+        <w:pStyle w:val="FirstParagraph"/>
+      </w:pPr>
+      <w:r>
+        <w:drawing>
+          <wp:inline>
+            <wp:extent cx="4620126" cy="3696101"/>
+            <wp:effectExtent b="0" l="0" r="0" t="0"/>
+            <wp:docPr descr="" id="1" name="Picture"/>
+            <a:graphic>
+              <a:graphicData uri="http://schemas.openxmlformats.org/drawingml/2006/picture">
+                <pic:pic>
+                  <pic:nvPicPr>
+                    <pic:cNvPr descr="redWine_files/figure-docx/unnamed-chunk-10-1.png" id="0" name="Picture"/>
+                    <pic:cNvPicPr>
+                      <a:picLocks noChangeArrowheads="1" noChangeAspect="1"/>
+                    </pic:cNvPicPr>
+                  </pic:nvPicPr>
+                  <pic:blipFill>
+                    <a:blip r:embed="rId33"/>
+                    <a:stretch>
+                      <a:fillRect/>
+                    </a:stretch>
+                  </pic:blipFill>
+                  <pic:spPr bwMode="auto">
+                    <a:xfrm>
+                      <a:off x="0" y="0"/>
+                      <a:ext cx="4620126" cy="3696101"/>
+                    </a:xfrm>
+                    <a:prstGeom prst="rect">
+                      <a:avLst/>
+                    </a:prstGeom>
+                    <a:noFill/>
+                    <a:ln w="9525">
+                      <a:noFill/>
+                      <a:headEnd/>
+                      <a:tailEnd/>
+                    </a:ln>
+                  </pic:spPr>
+                </pic:pic>
+              </a:graphicData>
+            </a:graphic>
+          </wp:inline>
+        </w:drawing>
+      </w:r>
+    </w:p>
+    <w:p>
+      <w:pPr>
+        <w:pStyle w:val="SourceCode"/>
+      </w:pPr>
+      <w:r>
+        <w:rPr>
+          <w:rStyle w:val="VerbatimChar"/>
+        </w:rPr>
+        <w:t xml:space="preserve">##                  Test stat Pr(&gt;|t|)</w:t>
+      </w:r>
+      <w:r>
+        <w:br w:type="textWrapping"/>
+      </w:r>
+      <w:r>
+        <w:rPr>
+          <w:rStyle w:val="VerbatimChar"/>
+        </w:rPr>
+        <w:t xml:space="preserve">## fixed.acidity        1.924    0.055</w:t>
+      </w:r>
+      <w:r>
+        <w:br w:type="textWrapping"/>
+      </w:r>
+      <w:r>
+        <w:rPr>
+          <w:rStyle w:val="VerbatimChar"/>
+        </w:rPr>
+        <w:t xml:space="preserve">## volatile.acidity     1.882    0.060</w:t>
+      </w:r>
+      <w:r>
+        <w:br w:type="textWrapping"/>
+      </w:r>
+      <w:r>
+        <w:rPr>
+          <w:rStyle w:val="VerbatimChar"/>
+        </w:rPr>
+        <w:t xml:space="preserve">## citric.acid          3.086    0.002</w:t>
+      </w:r>
+      <w:r>
+        <w:br w:type="textWrapping"/>
+      </w:r>
+      <w:r>
+        <w:rPr>
+          <w:rStyle w:val="VerbatimChar"/>
+        </w:rPr>
+        <w:t xml:space="preserve">## residual.sugar      -2.140    0.032</w:t>
+      </w:r>
+      <w:r>
+        <w:br w:type="textWrapping"/>
+      </w:r>
+      <w:r>
+        <w:rPr>
+          <w:rStyle w:val="VerbatimChar"/>
+        </w:rPr>
+        <w:t xml:space="preserve">## Tukey test           2.005    0.045</w:t>
+      </w:r>
+    </w:p>
+    <w:p>
+      <w:pPr>
+        <w:pStyle w:val="SourceCode"/>
+      </w:pPr>
+      <w:r>
+        <w:rPr>
+          <w:rStyle w:val="KeywordTok"/>
+        </w:rPr>
+        <w:t xml:space="preserve">avPlots</w:t>
+      </w:r>
+      <w:r>
+        <w:rPr>
+          <w:rStyle w:val="NormalTok"/>
+        </w:rPr>
+        <w:t xml:space="preserve">(model1, </w:t>
+      </w:r>
+      <w:r>
+        <w:rPr>
+          <w:rStyle w:val="DataTypeTok"/>
+        </w:rPr>
+        <w:t xml:space="preserve">id.n=</w:t>
+      </w:r>
+      <w:r>
+        <w:rPr>
+          <w:rStyle w:val="DecValTok"/>
+        </w:rPr>
+        <w:t xml:space="preserve">3</w:t>
+      </w:r>
+      <w:r>
+        <w:rPr>
+          <w:rStyle w:val="NormalTok"/>
+        </w:rPr>
+        <w:t xml:space="preserve">, </w:t>
+      </w:r>
+      <w:r>
+        <w:rPr>
+          <w:rStyle w:val="DataTypeTok"/>
+        </w:rPr>
+        <w:t xml:space="preserve">id.cex=</w:t>
+      </w:r>
+      <w:r>
+        <w:rPr>
+          <w:rStyle w:val="FloatTok"/>
+        </w:rPr>
+        <w:t xml:space="preserve">0.7</w:t>
+      </w:r>
+      <w:r>
+        <w:rPr>
+          <w:rStyle w:val="NormalTok"/>
+        </w:rPr>
+        <w:t xml:space="preserve">)</w:t>
+      </w:r>
+    </w:p>
+    <w:p>
+      <w:pPr>
+        <w:pStyle w:val="FirstParagraph"/>
+      </w:pPr>
+      <w:r>
+        <w:drawing>
+          <wp:inline>
+            <wp:extent cx="4620126" cy="3696101"/>
+            <wp:effectExtent b="0" l="0" r="0" t="0"/>
+            <wp:docPr descr="" id="1" name="Picture"/>
+            <a:graphic>
+              <a:graphicData uri="http://schemas.openxmlformats.org/drawingml/2006/picture">
+                <pic:pic>
+                  <pic:nvPicPr>
+                    <pic:cNvPr descr="redWine_files/figure-docx/unnamed-chunk-10-2.png" id="0" name="Picture"/>
+                    <pic:cNvPicPr>
+                      <a:picLocks noChangeArrowheads="1" noChangeAspect="1"/>
+                    </pic:cNvPicPr>
+                  </pic:nvPicPr>
+                  <pic:blipFill>
+                    <a:blip r:embed="rId34"/>
+                    <a:stretch>
+                      <a:fillRect/>
+                    </a:stretch>
+                  </pic:blipFill>
+                  <pic:spPr bwMode="auto">
+                    <a:xfrm>
+                      <a:off x="0" y="0"/>
+                      <a:ext cx="4620126" cy="3696101"/>
+                    </a:xfrm>
+                    <a:prstGeom prst="rect">
+                      <a:avLst/>
+                    </a:prstGeom>
+                    <a:noFill/>
+                    <a:ln w="9525">
+                      <a:noFill/>
+                      <a:headEnd/>
+                      <a:tailEnd/>
+                    </a:ln>
+                  </pic:spPr>
+                </pic:pic>
+              </a:graphicData>
+            </a:graphic>
+          </wp:inline>
+        </w:drawing>
+      </w:r>
+    </w:p>
+    <w:p>
+      <w:pPr>
+        <w:pStyle w:val="SourceCode"/>
+      </w:pPr>
+      <w:r>
+        <w:rPr>
+          <w:rStyle w:val="KeywordTok"/>
+        </w:rPr>
+        <w:t xml:space="preserve">qqPlot</w:t>
+      </w:r>
+      <w:r>
+        <w:rPr>
+          <w:rStyle w:val="NormalTok"/>
+        </w:rPr>
+        <w:t xml:space="preserve">(model1, </w:t>
+      </w:r>
+      <w:r>
+        <w:rPr>
+          <w:rStyle w:val="DataTypeTok"/>
+        </w:rPr>
+        <w:t xml:space="preserve">id.n=</w:t>
+      </w:r>
+      <w:r>
+        <w:rPr>
+          <w:rStyle w:val="DecValTok"/>
+        </w:rPr>
+        <w:t xml:space="preserve">3</w:t>
+      </w:r>
+      <w:r>
+        <w:rPr>
+          <w:rStyle w:val="NormalTok"/>
+        </w:rPr>
+        <w:t xml:space="preserve">)</w:t>
+      </w:r>
+    </w:p>
+    <w:p>
+      <w:pPr>
+        <w:pStyle w:val="FirstParagraph"/>
+      </w:pPr>
+      <w:r>
+        <w:drawing>
+          <wp:inline>
+            <wp:extent cx="4620126" cy="3696101"/>
+            <wp:effectExtent b="0" l="0" r="0" t="0"/>
+            <wp:docPr descr="" id="1" name="Picture"/>
+            <a:graphic>
+              <a:graphicData uri="http://schemas.openxmlformats.org/drawingml/2006/picture">
+                <pic:pic>
+                  <pic:nvPicPr>
+                    <pic:cNvPr descr="redWine_files/figure-docx/unnamed-chunk-10-3.png" id="0" name="Picture"/>
+                    <pic:cNvPicPr>
+                      <a:picLocks noChangeArrowheads="1" noChangeAspect="1"/>
+                    </pic:cNvPicPr>
+                  </pic:nvPicPr>
+                  <pic:blipFill>
+                    <a:blip r:embed="rId35"/>
+                    <a:stretch>
+                      <a:fillRect/>
+                    </a:stretch>
+                  </pic:blipFill>
+                  <pic:spPr bwMode="auto">
+                    <a:xfrm>
+                      <a:off x="0" y="0"/>
+                      <a:ext cx="4620126" cy="3696101"/>
+                    </a:xfrm>
+                    <a:prstGeom prst="rect">
+                      <a:avLst/>
+                    </a:prstGeom>
+                    <a:noFill/>
+                    <a:ln w="9525">
+                      <a:noFill/>
+                      <a:headEnd/>
+                      <a:tailEnd/>
+                    </a:ln>
+                  </pic:spPr>
+                </pic:pic>
+              </a:graphicData>
+            </a:graphic>
+          </wp:inline>
+        </w:drawing>
+      </w:r>
+    </w:p>
+    <w:p>
+      <w:pPr>
+        <w:pStyle w:val="SourceCode"/>
+      </w:pPr>
+      <w:r>
+        <w:rPr>
+          <w:rStyle w:val="VerbatimChar"/>
+        </w:rPr>
+        <w:t xml:space="preserve">##  833  460  391 </w:t>
+      </w:r>
+      <w:r>
+        <w:br w:type="textWrapping"/>
+      </w:r>
+      <w:r>
+        <w:rPr>
+          <w:rStyle w:val="VerbatimChar"/>
+        </w:rPr>
+        <w:t xml:space="preserve">##    1    2 1599</w:t>
+      </w:r>
+    </w:p>
+    <w:p>
+      <w:pPr>
+        <w:pStyle w:val="SourceCode"/>
+      </w:pPr>
+      <w:r>
+        <w:rPr>
+          <w:rStyle w:val="KeywordTok"/>
+        </w:rPr>
+        <w:t xml:space="preserve">influenceIndexPlot</w:t>
+      </w:r>
+      <w:r>
+        <w:rPr>
+          <w:rStyle w:val="NormalTok"/>
+        </w:rPr>
+        <w:t xml:space="preserve">(model1, </w:t>
+      </w:r>
+      <w:r>
+        <w:rPr>
+          <w:rStyle w:val="DataTypeTok"/>
+        </w:rPr>
+        <w:t xml:space="preserve">id.n=</w:t>
+      </w:r>
+      <w:r>
+        <w:rPr>
+          <w:rStyle w:val="DecValTok"/>
+        </w:rPr>
+        <w:t xml:space="preserve">3</w:t>
+      </w:r>
+      <w:r>
+        <w:rPr>
+          <w:rStyle w:val="NormalTok"/>
+        </w:rPr>
+        <w:t xml:space="preserve">)</w:t>
+      </w:r>
+    </w:p>
+    <w:p>
+      <w:pPr>
+        <w:pStyle w:val="FirstParagraph"/>
+      </w:pPr>
+      <w:r>
+        <w:drawing>
+          <wp:inline>
+            <wp:extent cx="4620126" cy="3696101"/>
+            <wp:effectExtent b="0" l="0" r="0" t="0"/>
+            <wp:docPr descr="" id="1" name="Picture"/>
+            <a:graphic>
+              <a:graphicData uri="http://schemas.openxmlformats.org/drawingml/2006/picture">
+                <pic:pic>
+                  <pic:nvPicPr>
+                    <pic:cNvPr descr="redWine_files/figure-docx/unnamed-chunk-10-4.png" id="0" name="Picture"/>
+                    <pic:cNvPicPr>
+                      <a:picLocks noChangeArrowheads="1" noChangeAspect="1"/>
+                    </pic:cNvPicPr>
+                  </pic:nvPicPr>
+                  <pic:blipFill>
+                    <a:blip r:embed="rId36"/>
+                    <a:stretch>
+                      <a:fillRect/>
+                    </a:stretch>
+                  </pic:blipFill>
+                  <pic:spPr bwMode="auto">
+                    <a:xfrm>
+                      <a:off x="0" y="0"/>
+                      <a:ext cx="4620126" cy="3696101"/>
+                    </a:xfrm>
+                    <a:prstGeom prst="rect">
+                      <a:avLst/>
+                    </a:prstGeom>
+                    <a:noFill/>
+                    <a:ln w="9525">
+                      <a:noFill/>
+                      <a:headEnd/>
+                      <a:tailEnd/>
+                    </a:ln>
+                  </pic:spPr>
+                </pic:pic>
+              </a:graphicData>
+            </a:graphic>
+          </wp:inline>
+        </w:drawing>
+      </w:r>
+    </w:p>
+    <w:p>
+      <w:pPr>
+        <w:pStyle w:val="Heading2"/>
+      </w:pPr>
+      <w:bookmarkStart w:id="37" w:name="other-diagnostics"/>
+      <w:bookmarkEnd w:id="37"/>
+      <w:r>
+        <w:t xml:space="preserve">Other diagnostics</w:t>
+      </w:r>
+    </w:p>
+    <w:p>
+      <w:pPr>
+        <w:pStyle w:val="SourceCode"/>
+      </w:pPr>
+      <w:r>
+        <w:rPr>
+          <w:rStyle w:val="KeywordTok"/>
+        </w:rPr>
+        <w:t xml:space="preserve">outlierTest</w:t>
+      </w:r>
+      <w:r>
+        <w:rPr>
+          <w:rStyle w:val="NormalTok"/>
+        </w:rPr>
+        <w:t xml:space="preserve">(model1)</w:t>
+      </w:r>
+    </w:p>
+    <w:p>
+      <w:pPr>
+        <w:pStyle w:val="SourceCode"/>
+      </w:pPr>
+      <w:r>
+        <w:rPr>
+          <w:rStyle w:val="VerbatimChar"/>
+        </w:rPr>
+        <w:t xml:space="preserve">## </w:t>
+      </w:r>
+      <w:r>
+        <w:br w:type="textWrapping"/>
+      </w:r>
+      <w:r>
+        <w:rPr>
+          <w:rStyle w:val="VerbatimChar"/>
+        </w:rPr>
+        <w:t xml:space="preserve">## No Studentized residuals with Bonferonni p &lt; 0.05</w:t>
+      </w:r>
+      <w:r>
+        <w:br w:type="textWrapping"/>
+      </w:r>
+      <w:r>
+        <w:rPr>
+          <w:rStyle w:val="VerbatimChar"/>
+        </w:rPr>
+        <w:t xml:space="preserve">## Largest |rstudent|:</w:t>
+      </w:r>
+      <w:r>
+        <w:br w:type="textWrapping"/>
+      </w:r>
+      <w:r>
+        <w:rPr>
+          <w:rStyle w:val="VerbatimChar"/>
+        </w:rPr>
+        <w:t xml:space="preserve">##     rstudent unadjusted p-value Bonferonni p</w:t>
+      </w:r>
+      <w:r>
+        <w:br w:type="textWrapping"/>
+      </w:r>
+      <w:r>
+        <w:rPr>
+          <w:rStyle w:val="VerbatimChar"/>
+        </w:rPr>
+        <w:t xml:space="preserve">## 391 4.012657         6.2824e-05      0.10046</w:t>
+      </w:r>
+    </w:p>
+    <w:p>
+      <w:pPr>
+        <w:pStyle w:val="SourceCode"/>
+      </w:pPr>
+      <w:r>
+        <w:rPr>
+          <w:rStyle w:val="KeywordTok"/>
+        </w:rPr>
+        <w:t xml:space="preserve">ncvTest</w:t>
+      </w:r>
+      <w:r>
+        <w:rPr>
+          <w:rStyle w:val="NormalTok"/>
+        </w:rPr>
+        <w:t xml:space="preserve">(model1)</w:t>
+      </w:r>
+    </w:p>
+    <w:p>
+      <w:pPr>
+        <w:pStyle w:val="SourceCode"/>
+      </w:pPr>
+      <w:r>
+        <w:rPr>
+          <w:rStyle w:val="VerbatimChar"/>
+        </w:rPr>
+        <w:t xml:space="preserve">## Non-constant Variance Score Test </w:t>
+      </w:r>
+      <w:r>
+        <w:br w:type="textWrapping"/>
+      </w:r>
+      <w:r>
+        <w:rPr>
+          <w:rStyle w:val="VerbatimChar"/>
+        </w:rPr>
+        <w:t xml:space="preserve">## Variance formula: ~ fitted.values </w:t>
+      </w:r>
+      <w:r>
+        <w:br w:type="textWrapping"/>
+      </w:r>
+      <w:r>
+        <w:rPr>
+          <w:rStyle w:val="VerbatimChar"/>
+        </w:rPr>
+        <w:t xml:space="preserve">## Chisquare = 1.001733    Df = 1     p = 0.3168916</w:t>
+      </w:r>
+    </w:p>
+    <w:p>
+      <w:pPr>
+        <w:pStyle w:val="SourceCode"/>
+      </w:pPr>
+      <w:r>
+        <w:rPr>
+          <w:rStyle w:val="KeywordTok"/>
+        </w:rPr>
+        <w:t xml:space="preserve">vif</w:t>
+      </w:r>
+      <w:r>
+        <w:rPr>
+          <w:rStyle w:val="NormalTok"/>
+        </w:rPr>
+        <w:t xml:space="preserve">(model1)</w:t>
+      </w:r>
+    </w:p>
+    <w:p>
+      <w:pPr>
+        <w:pStyle w:val="SourceCode"/>
+      </w:pPr>
+      <w:r>
+        <w:rPr>
+          <w:rStyle w:val="VerbatimChar"/>
+        </w:rPr>
+        <w:t xml:space="preserve">##    fixed.acidity volatile.acidity      citric.acid   residual.sugar </w:t>
+      </w:r>
+      <w:r>
+        <w:br w:type="textWrapping"/>
+      </w:r>
+      <w:r>
+        <w:rPr>
+          <w:rStyle w:val="VerbatimChar"/>
+        </w:rPr>
+        <w:t xml:space="preserve">##         1.887647         1.504806         2.580376         1.031098</w:t>
+      </w:r>
+    </w:p>
     <w:sectPr/>
   </w:body>
 </w:document>
@@ -2004,7 +4752,7 @@
     </w:lvl>
   </w:abstractNum>
   <w:abstractNum w:abstractNumId="990">
-    <w:nsid w:val="2cac4213"/>
+    <w:nsid w:val="a3f12737"/>
     <w:multiLevelType w:val="multilevel"/>
     <w:lvl w:ilvl="0">
       <w:numFmt w:val="bullet"/>
@@ -2085,7 +4833,7 @@
     </w:lvl>
   </w:abstractNum>
   <w:abstractNum w:abstractNumId="99411">
-    <w:nsid w:val="e7148f83"/>
+    <w:nsid w:val="9bcf7fd2"/>
     <w:multiLevelType w:val="multilevel"/>
     <w:lvl w:ilvl="0">
       <w:start w:val="1"/>

</xml_diff>